<commit_message>
Entrega Final - laboratorio 4
</commit_message>
<xml_diff>
--- a/Docs/Observaciones-Lab 4.docx
+++ b/Docs/Observaciones-Lab 4.docx
@@ -1566,6 +1566,14 @@
                 <w:lang w:val="es-419"/>
               </w:rPr>
             </w:pPr>
+            <w:r>
+              <w:rPr>
+                <w:rFonts w:ascii="Dax-Regular" w:hAnsi="Dax-Regular"/>
+                <w:noProof w:val="0"/>
+                <w:lang w:val="es-419"/>
+              </w:rPr>
+              <w:t>Límite de tiempo excedido</w:t>
+            </w:r>
           </w:p>
         </w:tc>
         <w:tc>
@@ -1582,6 +1590,14 @@
                 <w:lang w:val="es-419"/>
               </w:rPr>
             </w:pPr>
+            <w:r>
+              <w:rPr>
+                <w:rFonts w:ascii="Dax-Regular" w:hAnsi="Dax-Regular"/>
+                <w:noProof w:val="0"/>
+                <w:lang w:val="es-419"/>
+              </w:rPr>
+              <w:t>Límite de tiempo excedido</w:t>
+            </w:r>
           </w:p>
         </w:tc>
         <w:tc>
@@ -1653,6 +1669,14 @@
                 <w:lang w:val="es-419"/>
               </w:rPr>
             </w:pPr>
+            <w:r>
+              <w:rPr>
+                <w:rFonts w:ascii="Dax-Regular" w:hAnsi="Dax-Regular"/>
+                <w:noProof w:val="0"/>
+                <w:lang w:val="es-419"/>
+              </w:rPr>
+              <w:t>Límite de tiempo excedido</w:t>
+            </w:r>
           </w:p>
         </w:tc>
         <w:tc>
@@ -1669,6 +1693,14 @@
                 <w:lang w:val="es-419"/>
               </w:rPr>
             </w:pPr>
+            <w:r>
+              <w:rPr>
+                <w:rFonts w:ascii="Dax-Regular" w:hAnsi="Dax-Regular"/>
+                <w:noProof w:val="0"/>
+                <w:lang w:val="es-419"/>
+              </w:rPr>
+              <w:t>Límite de tiempo excedido</w:t>
+            </w:r>
           </w:p>
         </w:tc>
         <w:tc>
@@ -1740,6 +1772,14 @@
                 <w:lang w:val="es-419"/>
               </w:rPr>
             </w:pPr>
+            <w:r>
+              <w:rPr>
+                <w:rFonts w:ascii="Dax-Regular" w:hAnsi="Dax-Regular"/>
+                <w:noProof w:val="0"/>
+                <w:lang w:val="es-419"/>
+              </w:rPr>
+              <w:t>Límite de tiempo excedido</w:t>
+            </w:r>
           </w:p>
         </w:tc>
         <w:tc>
@@ -1756,6 +1796,14 @@
                 <w:lang w:val="es-419"/>
               </w:rPr>
             </w:pPr>
+            <w:r>
+              <w:rPr>
+                <w:rFonts w:ascii="Dax-Regular" w:hAnsi="Dax-Regular"/>
+                <w:noProof w:val="0"/>
+                <w:lang w:val="es-419"/>
+              </w:rPr>
+              <w:t>Límite de tiempo excedido</w:t>
+            </w:r>
           </w:p>
         </w:tc>
         <w:tc>
@@ -2396,6 +2444,14 @@
                 <w:lang w:val="es-419"/>
               </w:rPr>
             </w:pPr>
+            <w:r>
+              <w:rPr>
+                <w:rFonts w:ascii="Dax-Regular" w:hAnsi="Dax-Regular"/>
+                <w:noProof w:val="0"/>
+                <w:lang w:val="es-419"/>
+              </w:rPr>
+              <w:t>Límite de tiempo excedido</w:t>
+            </w:r>
           </w:p>
         </w:tc>
         <w:tc>
@@ -2412,6 +2468,14 @@
                 <w:lang w:val="es-419"/>
               </w:rPr>
             </w:pPr>
+            <w:r>
+              <w:rPr>
+                <w:rFonts w:ascii="Dax-Regular" w:hAnsi="Dax-Regular"/>
+                <w:noProof w:val="0"/>
+                <w:lang w:val="es-419"/>
+              </w:rPr>
+              <w:t>Límite de tiempo excedido</w:t>
+            </w:r>
           </w:p>
         </w:tc>
         <w:tc>
@@ -2482,6 +2546,14 @@
                 <w:lang w:val="es-419"/>
               </w:rPr>
             </w:pPr>
+            <w:r>
+              <w:rPr>
+                <w:rFonts w:ascii="Dax-Regular" w:hAnsi="Dax-Regular"/>
+                <w:noProof w:val="0"/>
+                <w:lang w:val="es-419"/>
+              </w:rPr>
+              <w:t>Límite de tiempo excedido</w:t>
+            </w:r>
           </w:p>
         </w:tc>
         <w:tc>
@@ -2498,6 +2570,14 @@
                 <w:lang w:val="es-419"/>
               </w:rPr>
             </w:pPr>
+            <w:r>
+              <w:rPr>
+                <w:rFonts w:ascii="Dax-Regular" w:hAnsi="Dax-Regular"/>
+                <w:noProof w:val="0"/>
+                <w:lang w:val="es-419"/>
+              </w:rPr>
+              <w:t>Límite de tiempo excedido</w:t>
+            </w:r>
           </w:p>
         </w:tc>
         <w:tc>
@@ -2567,6 +2647,14 @@
                 <w:lang w:val="es-419"/>
               </w:rPr>
             </w:pPr>
+            <w:r>
+              <w:rPr>
+                <w:rFonts w:ascii="Dax-Regular" w:hAnsi="Dax-Regular"/>
+                <w:noProof w:val="0"/>
+                <w:lang w:val="es-419"/>
+              </w:rPr>
+              <w:t>Límite de tiempo excedido</w:t>
+            </w:r>
           </w:p>
         </w:tc>
         <w:tc>
@@ -2583,6 +2671,14 @@
                 <w:lang w:val="es-419"/>
               </w:rPr>
             </w:pPr>
+            <w:r>
+              <w:rPr>
+                <w:rFonts w:ascii="Dax-Regular" w:hAnsi="Dax-Regular"/>
+                <w:noProof w:val="0"/>
+                <w:lang w:val="es-419"/>
+              </w:rPr>
+              <w:t>Límite de tiempo excedido</w:t>
+            </w:r>
           </w:p>
         </w:tc>
         <w:tc>
@@ -2635,6 +2731,7 @@
                 <w:noProof w:val="0"/>
                 <w:lang w:val="es-419"/>
               </w:rPr>
+              <w:lastRenderedPageBreak/>
               <w:t>64000</w:t>
             </w:r>
           </w:p>
@@ -2653,6 +2750,14 @@
                 <w:lang w:val="es-419"/>
               </w:rPr>
             </w:pPr>
+            <w:r>
+              <w:rPr>
+                <w:rFonts w:ascii="Dax-Regular" w:hAnsi="Dax-Regular"/>
+                <w:noProof w:val="0"/>
+                <w:lang w:val="es-419"/>
+              </w:rPr>
+              <w:t>Límite de tiempo excedido</w:t>
+            </w:r>
           </w:p>
         </w:tc>
         <w:tc>
@@ -2669,6 +2774,14 @@
                 <w:lang w:val="es-419"/>
               </w:rPr>
             </w:pPr>
+            <w:r>
+              <w:rPr>
+                <w:rFonts w:ascii="Dax-Regular" w:hAnsi="Dax-Regular"/>
+                <w:noProof w:val="0"/>
+                <w:lang w:val="es-419"/>
+              </w:rPr>
+              <w:t>Límite de tiempo excedido</w:t>
+            </w:r>
           </w:p>
         </w:tc>
         <w:tc>
@@ -2685,6 +2798,14 @@
                 <w:lang w:val="es-419"/>
               </w:rPr>
             </w:pPr>
+            <w:r>
+              <w:rPr>
+                <w:rFonts w:ascii="Dax-Regular" w:hAnsi="Dax-Regular"/>
+                <w:noProof w:val="0"/>
+                <w:lang w:val="es-419"/>
+              </w:rPr>
+              <w:t>Límite de tiempo excedido</w:t>
+            </w:r>
           </w:p>
         </w:tc>
       </w:tr>
@@ -2730,6 +2851,14 @@
                 <w:lang w:val="es-419"/>
               </w:rPr>
             </w:pPr>
+            <w:r>
+              <w:rPr>
+                <w:rFonts w:ascii="Dax-Regular" w:hAnsi="Dax-Regular"/>
+                <w:noProof w:val="0"/>
+                <w:lang w:val="es-419"/>
+              </w:rPr>
+              <w:t>Límite de tiempo excedido</w:t>
+            </w:r>
           </w:p>
         </w:tc>
         <w:tc>
@@ -2746,6 +2875,14 @@
                 <w:lang w:val="es-419"/>
               </w:rPr>
             </w:pPr>
+            <w:r>
+              <w:rPr>
+                <w:rFonts w:ascii="Dax-Regular" w:hAnsi="Dax-Regular"/>
+                <w:noProof w:val="0"/>
+                <w:lang w:val="es-419"/>
+              </w:rPr>
+              <w:t>Límite de tiempo excedido</w:t>
+            </w:r>
           </w:p>
         </w:tc>
         <w:tc>
@@ -2762,6 +2899,14 @@
                 <w:lang w:val="es-419"/>
               </w:rPr>
             </w:pPr>
+            <w:r>
+              <w:rPr>
+                <w:rFonts w:ascii="Dax-Regular" w:hAnsi="Dax-Regular"/>
+                <w:noProof w:val="0"/>
+                <w:lang w:val="es-419"/>
+              </w:rPr>
+              <w:t>Límite de tiempo excedido</w:t>
+            </w:r>
           </w:p>
         </w:tc>
       </w:tr>
@@ -2808,6 +2953,14 @@
                 <w:lang w:val="es-419"/>
               </w:rPr>
             </w:pPr>
+            <w:r>
+              <w:rPr>
+                <w:rFonts w:ascii="Dax-Regular" w:hAnsi="Dax-Regular"/>
+                <w:noProof w:val="0"/>
+                <w:lang w:val="es-419"/>
+              </w:rPr>
+              <w:t>Límite de tiempo excedido</w:t>
+            </w:r>
           </w:p>
         </w:tc>
         <w:tc>
@@ -2824,6 +2977,14 @@
                 <w:lang w:val="es-419"/>
               </w:rPr>
             </w:pPr>
+            <w:r>
+              <w:rPr>
+                <w:rFonts w:ascii="Dax-Regular" w:hAnsi="Dax-Regular"/>
+                <w:noProof w:val="0"/>
+                <w:lang w:val="es-419"/>
+              </w:rPr>
+              <w:t>Límite de tiempo excedido</w:t>
+            </w:r>
           </w:p>
         </w:tc>
         <w:tc>
@@ -2840,6 +3001,14 @@
                 <w:lang w:val="es-419"/>
               </w:rPr>
             </w:pPr>
+            <w:r>
+              <w:rPr>
+                <w:rFonts w:ascii="Dax-Regular" w:hAnsi="Dax-Regular"/>
+                <w:noProof w:val="0"/>
+                <w:lang w:val="es-419"/>
+              </w:rPr>
+              <w:t>Límite de tiempo excedido</w:t>
+            </w:r>
           </w:p>
         </w:tc>
       </w:tr>
@@ -2886,6 +3055,14 @@
                 <w:lang w:val="es-419"/>
               </w:rPr>
             </w:pPr>
+            <w:r>
+              <w:rPr>
+                <w:rFonts w:ascii="Dax-Regular" w:hAnsi="Dax-Regular"/>
+                <w:noProof w:val="0"/>
+                <w:lang w:val="es-419"/>
+              </w:rPr>
+              <w:t>Límite de tiempo excedido</w:t>
+            </w:r>
           </w:p>
         </w:tc>
         <w:tc>
@@ -2902,6 +3079,14 @@
                 <w:lang w:val="es-419"/>
               </w:rPr>
             </w:pPr>
+            <w:r>
+              <w:rPr>
+                <w:rFonts w:ascii="Dax-Regular" w:hAnsi="Dax-Regular"/>
+                <w:noProof w:val="0"/>
+                <w:lang w:val="es-419"/>
+              </w:rPr>
+              <w:t>Límite de tiempo excedido</w:t>
+            </w:r>
           </w:p>
         </w:tc>
         <w:tc>
@@ -2919,6 +3104,14 @@
                 <w:lang w:val="es-419"/>
               </w:rPr>
             </w:pPr>
+            <w:r>
+              <w:rPr>
+                <w:rFonts w:ascii="Dax-Regular" w:hAnsi="Dax-Regular"/>
+                <w:noProof w:val="0"/>
+                <w:lang w:val="es-419"/>
+              </w:rPr>
+              <w:t>Límite de tiempo excedido</w:t>
+            </w:r>
           </w:p>
         </w:tc>
       </w:tr>
@@ -9192,6 +9385,12 @@
 </file>
 
 <file path=customXml/item1.xml><?xml version="1.0" encoding="utf-8"?>
+<p:properties xmlns:p="http://schemas.microsoft.com/office/2006/metadata/properties" xmlns:xsi="http://www.w3.org/2001/XMLSchema-instance" xmlns:pc="http://schemas.microsoft.com/office/infopath/2007/PartnerControls">
+  <documentManagement/>
+</p:properties>
+</file>
+
+<file path=customXml/item2.xml><?xml version="1.0" encoding="utf-8"?>
 <ct:contentTypeSchema xmlns:ct="http://schemas.microsoft.com/office/2006/metadata/contentType" xmlns:ma="http://schemas.microsoft.com/office/2006/metadata/properties/metaAttributes" ct:_="" ma:_="" ma:contentTypeName="Documento" ma:contentTypeID="0x01010023858CF01A2EF24688B692775F4C60A4" ma:contentTypeVersion="11" ma:contentTypeDescription="Crear nuevo documento." ma:contentTypeScope="" ma:versionID="04b510ef1bc187d79b842c792d256c41">
   <xsd:schema xmlns:xsd="http://www.w3.org/2001/XMLSchema" xmlns:xs="http://www.w3.org/2001/XMLSchema" xmlns:p="http://schemas.microsoft.com/office/2006/metadata/properties" xmlns:ns2="164883f8-7691-4ecf-b54a-664c0d0edefe" xmlns:ns3="85e30bcc-d76c-4413-8e4d-2dce22fb0743" targetNamespace="http://schemas.microsoft.com/office/2006/metadata/properties" ma:root="true" ma:fieldsID="9049981c3eb1ee76226ec9e2f8ecd7b4" ns2:_="" ns3:_="">
     <xsd:import namespace="164883f8-7691-4ecf-b54a-664c0d0edefe"/>
@@ -9402,12 +9601,6 @@
 </ct:contentTypeSchema>
 </file>
 
-<file path=customXml/item2.xml><?xml version="1.0" encoding="utf-8"?>
-<p:properties xmlns:p="http://schemas.microsoft.com/office/2006/metadata/properties" xmlns:xsi="http://www.w3.org/2001/XMLSchema-instance" xmlns:pc="http://schemas.microsoft.com/office/infopath/2007/PartnerControls">
-  <documentManagement/>
-</p:properties>
-</file>
-
 <file path=customXml/item3.xml><?xml version="1.0" encoding="utf-8"?>
 <?mso-contentType ?>
 <FormTemplates xmlns="http://schemas.microsoft.com/sharepoint/v3/contenttype/forms">
@@ -9418,6 +9611,15 @@
 </file>
 
 <file path=customXml/itemProps1.xml><?xml version="1.0" encoding="utf-8"?>
+<ds:datastoreItem xmlns:ds="http://schemas.openxmlformats.org/officeDocument/2006/customXml" ds:itemID="{D8D55360-DA4E-4EE6-A532-0D8BE99E30A4}">
+  <ds:schemaRefs>
+    <ds:schemaRef ds:uri="http://schemas.microsoft.com/office/2006/metadata/properties"/>
+    <ds:schemaRef ds:uri="http://schemas.microsoft.com/office/infopath/2007/PartnerControls"/>
+  </ds:schemaRefs>
+</ds:datastoreItem>
+</file>
+
+<file path=customXml/itemProps2.xml><?xml version="1.0" encoding="utf-8"?>
 <ds:datastoreItem xmlns:ds="http://schemas.openxmlformats.org/officeDocument/2006/customXml" ds:itemID="{CF9FB03D-8BF3-41F7-8309-0F510A005FE9}">
   <ds:schemaRefs>
     <ds:schemaRef ds:uri="http://schemas.microsoft.com/office/2006/metadata/contentType"/>
@@ -9436,15 +9638,6 @@
 </ds:datastoreItem>
 </file>
 
-<file path=customXml/itemProps2.xml><?xml version="1.0" encoding="utf-8"?>
-<ds:datastoreItem xmlns:ds="http://schemas.openxmlformats.org/officeDocument/2006/customXml" ds:itemID="{D8D55360-DA4E-4EE6-A532-0D8BE99E30A4}">
-  <ds:schemaRefs>
-    <ds:schemaRef ds:uri="http://schemas.microsoft.com/office/2006/metadata/properties"/>
-    <ds:schemaRef ds:uri="http://schemas.microsoft.com/office/infopath/2007/PartnerControls"/>
-  </ds:schemaRefs>
-</ds:datastoreItem>
-</file>
-
 <file path=customXml/itemProps3.xml><?xml version="1.0" encoding="utf-8"?>
 <ds:datastoreItem xmlns:ds="http://schemas.openxmlformats.org/officeDocument/2006/customXml" ds:itemID="{7DBE8262-9C92-4A1B-85FF-A533173B85D6}">
   <ds:schemaRefs>

</xml_diff>